<commit_message>
doplnenie timeoutu na dma v prípade odpojenia snímača.
</commit_message>
<xml_diff>
--- a/vrs_projekt/VRS_specifikácia_final.docx
+++ b/vrs_projekt/VRS_specifikácia_final.docx
@@ -1,6 +1,6 @@
 
 <file path=word/document.xml><?xml version="1.0" encoding="utf-8"?>
-<w:document xmlns:wpc="http://schemas.microsoft.com/office/word/2010/wordprocessingCanvas" xmlns:mc="http://schemas.openxmlformats.org/markup-compatibility/2006" xmlns:o="urn:schemas-microsoft-com:office:office" xmlns:r="http://schemas.openxmlformats.org/officeDocument/2006/relationships" xmlns:m="http://schemas.openxmlformats.org/officeDocument/2006/math" xmlns:v="urn:schemas-microsoft-com:vml" xmlns:wp14="http://schemas.microsoft.com/office/word/2010/wordprocessingDrawing" xmlns:wp="http://schemas.openxmlformats.org/drawingml/2006/wordprocessingDrawing" xmlns:w10="urn:schemas-microsoft-com:office:word" xmlns:w="http://schemas.openxmlformats.org/wordprocessingml/2006/main" xmlns:w14="http://schemas.microsoft.com/office/word/2010/wordml" xmlns:w15="http://schemas.microsoft.com/office/word/2012/wordml" xmlns:wpg="http://schemas.microsoft.com/office/word/2010/wordprocessingGroup" xmlns:wpi="http://schemas.microsoft.com/office/word/2010/wordprocessingInk" xmlns:wne="http://schemas.microsoft.com/office/word/2006/wordml" xmlns:wps="http://schemas.microsoft.com/office/word/2010/wordprocessingShape" mc:Ignorable="w14 w15 wp14">
+<w:document xmlns:wpc="http://schemas.microsoft.com/office/word/2010/wordprocessingCanvas" xmlns:cx="http://schemas.microsoft.com/office/drawing/2014/chartex" xmlns:cx1="http://schemas.microsoft.com/office/drawing/2015/9/8/chartex" xmlns:cx2="http://schemas.microsoft.com/office/drawing/2015/10/21/chartex" xmlns:mc="http://schemas.openxmlformats.org/markup-compatibility/2006" xmlns:o="urn:schemas-microsoft-com:office:office" xmlns:r="http://schemas.openxmlformats.org/officeDocument/2006/relationships" xmlns:m="http://schemas.openxmlformats.org/officeDocument/2006/math" xmlns:v="urn:schemas-microsoft-com:vml" xmlns:wp14="http://schemas.microsoft.com/office/word/2010/wordprocessingDrawing" xmlns:wp="http://schemas.openxmlformats.org/drawingml/2006/wordprocessingDrawing" xmlns:w10="urn:schemas-microsoft-com:office:word" xmlns:w="http://schemas.openxmlformats.org/wordprocessingml/2006/main" xmlns:w14="http://schemas.microsoft.com/office/word/2010/wordml" xmlns:w15="http://schemas.microsoft.com/office/word/2012/wordml" xmlns:w16se="http://schemas.microsoft.com/office/word/2015/wordml/symex" xmlns:wpg="http://schemas.microsoft.com/office/word/2010/wordprocessingGroup" xmlns:wpi="http://schemas.microsoft.com/office/word/2010/wordprocessingInk" xmlns:wne="http://schemas.microsoft.com/office/word/2006/wordml" xmlns:wps="http://schemas.microsoft.com/office/word/2010/wordprocessingShape" mc:Ignorable="w14 w15 w16se wp14">
   <w:body>
     <w:p>
       <w:pPr>
@@ -14,8 +14,6 @@
           <w:lang w:eastAsia="sk-SK"/>
         </w:rPr>
       </w:pPr>
-      <w:bookmarkStart w:id="0" w:name="_GoBack"/>
-      <w:bookmarkEnd w:id="0"/>
       <w:r>
         <w:rPr>
           <w:b/>
@@ -5282,6 +5280,11 @@
       <w:r>
         <w:t>Pomocou potenciometra si nastavíme žiadanú teplotu podložky. Túto teplotu spolu s aktuálnou teplotou podložky vidíme na displeji, na ktorom vykresľujeme formou grafu priebehy týchto dvoch veličín, pričom žiadaná hodnota má červenú farbu a aktuálna hodnota má zeleno-modrú farbu. Aktuálnu hodnotu teploty snímame pomocou snímača teploty DS18B20. Aktuálnu a žiadanú hodnotu teploty porovnávame a na základe toho zopíname alebo vypíname relé, teda riadime vyhrievanie podložky na žiadanú teplotu. Stav relé potom sledujeme na displeji pomocou premennej zasah. Hodnota 1 znamená, že je relé zopnuté a podložka hreje a stav 0 znamené, že relé je vypnuté a podložka nehreje. Reléový regulátor má nastavenú hysteréziu 0 zhora a 0,5 zdola. V praxi to znamená to, že ak je napr. želaná hodnota 20°C a aktuálna hodnota tiež 20°C je relé vypnuté a pri poklese aktuálnej teploty na podložke na hodnotu 19,5°C sa zase zopne až pod dobu, keď nebude aktuálna teplota na podložka 20°C.</w:t>
       </w:r>
+      <w:r>
+        <w:t xml:space="preserve"> Ak by došlo k poškodeniu snímača, program túto chybu zdetekuje a vypne vyhrievanie podložky a na displeji sa zobrazí hodnota „--.--“.</w:t>
+      </w:r>
+      <w:bookmarkStart w:id="0" w:name="_GoBack"/>
+      <w:bookmarkEnd w:id="0"/>
     </w:p>
     <w:p>
       <w:pPr>
@@ -5322,7 +5325,7 @@
 </file>
 
 <file path=word/endnotes.xml><?xml version="1.0" encoding="utf-8"?>
-<w:endnotes xmlns:wpc="http://schemas.microsoft.com/office/word/2010/wordprocessingCanvas" xmlns:mc="http://schemas.openxmlformats.org/markup-compatibility/2006" xmlns:o="urn:schemas-microsoft-com:office:office" xmlns:r="http://schemas.openxmlformats.org/officeDocument/2006/relationships" xmlns:m="http://schemas.openxmlformats.org/officeDocument/2006/math" xmlns:v="urn:schemas-microsoft-com:vml" xmlns:wp14="http://schemas.microsoft.com/office/word/2010/wordprocessingDrawing" xmlns:wp="http://schemas.openxmlformats.org/drawingml/2006/wordprocessingDrawing" xmlns:w10="urn:schemas-microsoft-com:office:word" xmlns:w="http://schemas.openxmlformats.org/wordprocessingml/2006/main" xmlns:w14="http://schemas.microsoft.com/office/word/2010/wordml" xmlns:w15="http://schemas.microsoft.com/office/word/2012/wordml" xmlns:wpg="http://schemas.microsoft.com/office/word/2010/wordprocessingGroup" xmlns:wpi="http://schemas.microsoft.com/office/word/2010/wordprocessingInk" xmlns:wne="http://schemas.microsoft.com/office/word/2006/wordml" xmlns:wps="http://schemas.microsoft.com/office/word/2010/wordprocessingShape" mc:Ignorable="w14 w15 wp14">
+<w:endnotes xmlns:wpc="http://schemas.microsoft.com/office/word/2010/wordprocessingCanvas" xmlns:cx="http://schemas.microsoft.com/office/drawing/2014/chartex" xmlns:cx1="http://schemas.microsoft.com/office/drawing/2015/9/8/chartex" xmlns:cx2="http://schemas.microsoft.com/office/drawing/2015/10/21/chartex" xmlns:mc="http://schemas.openxmlformats.org/markup-compatibility/2006" xmlns:o="urn:schemas-microsoft-com:office:office" xmlns:r="http://schemas.openxmlformats.org/officeDocument/2006/relationships" xmlns:m="http://schemas.openxmlformats.org/officeDocument/2006/math" xmlns:v="urn:schemas-microsoft-com:vml" xmlns:wp14="http://schemas.microsoft.com/office/word/2010/wordprocessingDrawing" xmlns:wp="http://schemas.openxmlformats.org/drawingml/2006/wordprocessingDrawing" xmlns:w10="urn:schemas-microsoft-com:office:word" xmlns:w="http://schemas.openxmlformats.org/wordprocessingml/2006/main" xmlns:w14="http://schemas.microsoft.com/office/word/2010/wordml" xmlns:w15="http://schemas.microsoft.com/office/word/2012/wordml" xmlns:w16se="http://schemas.microsoft.com/office/word/2015/wordml/symex" xmlns:wpg="http://schemas.microsoft.com/office/word/2010/wordprocessingGroup" xmlns:wpi="http://schemas.microsoft.com/office/word/2010/wordprocessingInk" xmlns:wne="http://schemas.microsoft.com/office/word/2006/wordml" xmlns:wps="http://schemas.microsoft.com/office/word/2010/wordprocessingShape" mc:Ignorable="w14 w15 w16se wp14">
   <w:endnote w:type="separator" w:id="-1">
     <w:p>
       <w:pPr>
@@ -5347,7 +5350,7 @@
 </file>
 
 <file path=word/footnotes.xml><?xml version="1.0" encoding="utf-8"?>
-<w:footnotes xmlns:wpc="http://schemas.microsoft.com/office/word/2010/wordprocessingCanvas" xmlns:mc="http://schemas.openxmlformats.org/markup-compatibility/2006" xmlns:o="urn:schemas-microsoft-com:office:office" xmlns:r="http://schemas.openxmlformats.org/officeDocument/2006/relationships" xmlns:m="http://schemas.openxmlformats.org/officeDocument/2006/math" xmlns:v="urn:schemas-microsoft-com:vml" xmlns:wp14="http://schemas.microsoft.com/office/word/2010/wordprocessingDrawing" xmlns:wp="http://schemas.openxmlformats.org/drawingml/2006/wordprocessingDrawing" xmlns:w10="urn:schemas-microsoft-com:office:word" xmlns:w="http://schemas.openxmlformats.org/wordprocessingml/2006/main" xmlns:w14="http://schemas.microsoft.com/office/word/2010/wordml" xmlns:w15="http://schemas.microsoft.com/office/word/2012/wordml" xmlns:wpg="http://schemas.microsoft.com/office/word/2010/wordprocessingGroup" xmlns:wpi="http://schemas.microsoft.com/office/word/2010/wordprocessingInk" xmlns:wne="http://schemas.microsoft.com/office/word/2006/wordml" xmlns:wps="http://schemas.microsoft.com/office/word/2010/wordprocessingShape" mc:Ignorable="w14 w15 wp14">
+<w:footnotes xmlns:wpc="http://schemas.microsoft.com/office/word/2010/wordprocessingCanvas" xmlns:cx="http://schemas.microsoft.com/office/drawing/2014/chartex" xmlns:cx1="http://schemas.microsoft.com/office/drawing/2015/9/8/chartex" xmlns:cx2="http://schemas.microsoft.com/office/drawing/2015/10/21/chartex" xmlns:mc="http://schemas.openxmlformats.org/markup-compatibility/2006" xmlns:o="urn:schemas-microsoft-com:office:office" xmlns:r="http://schemas.openxmlformats.org/officeDocument/2006/relationships" xmlns:m="http://schemas.openxmlformats.org/officeDocument/2006/math" xmlns:v="urn:schemas-microsoft-com:vml" xmlns:wp14="http://schemas.microsoft.com/office/word/2010/wordprocessingDrawing" xmlns:wp="http://schemas.openxmlformats.org/drawingml/2006/wordprocessingDrawing" xmlns:w10="urn:schemas-microsoft-com:office:word" xmlns:w="http://schemas.openxmlformats.org/wordprocessingml/2006/main" xmlns:w14="http://schemas.microsoft.com/office/word/2010/wordml" xmlns:w15="http://schemas.microsoft.com/office/word/2012/wordml" xmlns:w16se="http://schemas.microsoft.com/office/word/2015/wordml/symex" xmlns:wpg="http://schemas.microsoft.com/office/word/2010/wordprocessingGroup" xmlns:wpi="http://schemas.microsoft.com/office/word/2010/wordprocessingInk" xmlns:wne="http://schemas.microsoft.com/office/word/2006/wordml" xmlns:wps="http://schemas.microsoft.com/office/word/2010/wordprocessingShape" mc:Ignorable="w14 w15 w16se wp14">
   <w:footnote w:type="separator" w:id="-1">
     <w:p>
       <w:pPr>
@@ -5372,8 +5375,8 @@
 </file>
 
 <file path=word/numbering.xml><?xml version="1.0" encoding="utf-8"?>
-<w:numbering xmlns:wpc="http://schemas.microsoft.com/office/word/2010/wordprocessingCanvas" xmlns:mc="http://schemas.openxmlformats.org/markup-compatibility/2006" xmlns:o="urn:schemas-microsoft-com:office:office" xmlns:r="http://schemas.openxmlformats.org/officeDocument/2006/relationships" xmlns:m="http://schemas.openxmlformats.org/officeDocument/2006/math" xmlns:v="urn:schemas-microsoft-com:vml" xmlns:wp14="http://schemas.microsoft.com/office/word/2010/wordprocessingDrawing" xmlns:wp="http://schemas.openxmlformats.org/drawingml/2006/wordprocessingDrawing" xmlns:w10="urn:schemas-microsoft-com:office:word" xmlns:w="http://schemas.openxmlformats.org/wordprocessingml/2006/main" xmlns:w14="http://schemas.microsoft.com/office/word/2010/wordml" xmlns:w15="http://schemas.microsoft.com/office/word/2012/wordml" xmlns:wpg="http://schemas.microsoft.com/office/word/2010/wordprocessingGroup" xmlns:wpi="http://schemas.microsoft.com/office/word/2010/wordprocessingInk" xmlns:wne="http://schemas.microsoft.com/office/word/2006/wordml" xmlns:wps="http://schemas.microsoft.com/office/word/2010/wordprocessingShape" mc:Ignorable="w14 w15 wp14">
-  <w:abstractNum w:abstractNumId="0">
+<w:numbering xmlns:wpc="http://schemas.microsoft.com/office/word/2010/wordprocessingCanvas" xmlns:cx="http://schemas.microsoft.com/office/drawing/2014/chartex" xmlns:cx1="http://schemas.microsoft.com/office/drawing/2015/9/8/chartex" xmlns:cx2="http://schemas.microsoft.com/office/drawing/2015/10/21/chartex" xmlns:mc="http://schemas.openxmlformats.org/markup-compatibility/2006" xmlns:o="urn:schemas-microsoft-com:office:office" xmlns:r="http://schemas.openxmlformats.org/officeDocument/2006/relationships" xmlns:m="http://schemas.openxmlformats.org/officeDocument/2006/math" xmlns:v="urn:schemas-microsoft-com:vml" xmlns:wp14="http://schemas.microsoft.com/office/word/2010/wordprocessingDrawing" xmlns:wp="http://schemas.openxmlformats.org/drawingml/2006/wordprocessingDrawing" xmlns:w10="urn:schemas-microsoft-com:office:word" xmlns:w="http://schemas.openxmlformats.org/wordprocessingml/2006/main" xmlns:w14="http://schemas.microsoft.com/office/word/2010/wordml" xmlns:w15="http://schemas.microsoft.com/office/word/2012/wordml" xmlns:w16se="http://schemas.microsoft.com/office/word/2015/wordml/symex" xmlns:wpg="http://schemas.microsoft.com/office/word/2010/wordprocessingGroup" xmlns:wpi="http://schemas.microsoft.com/office/word/2010/wordprocessingInk" xmlns:wne="http://schemas.microsoft.com/office/word/2006/wordml" xmlns:wps="http://schemas.microsoft.com/office/word/2010/wordprocessingShape" mc:Ignorable="w14 w15 w16se wp14">
+  <w:abstractNum w:abstractNumId="0" w15:restartNumberingAfterBreak="0">
     <w:nsid w:val="0AEC3E01"/>
     <w:multiLevelType w:val="hybridMultilevel"/>
     <w:tmpl w:val="FFAAA938"/>
@@ -5486,7 +5489,7 @@
       </w:rPr>
     </w:lvl>
   </w:abstractNum>
-  <w:abstractNum w:abstractNumId="1">
+  <w:abstractNum w:abstractNumId="1" w15:restartNumberingAfterBreak="0">
     <w:nsid w:val="1BED15D1"/>
     <w:multiLevelType w:val="hybridMultilevel"/>
     <w:tmpl w:val="A514A0AE"/>
@@ -5598,7 +5601,7 @@
       </w:rPr>
     </w:lvl>
   </w:abstractNum>
-  <w:abstractNum w:abstractNumId="2">
+  <w:abstractNum w:abstractNumId="2" w15:restartNumberingAfterBreak="0">
     <w:nsid w:val="2A91267D"/>
     <w:multiLevelType w:val="hybridMultilevel"/>
     <w:tmpl w:val="8A765744"/>
@@ -5689,7 +5692,7 @@
       </w:pPr>
     </w:lvl>
   </w:abstractNum>
-  <w:abstractNum w:abstractNumId="3">
+  <w:abstractNum w:abstractNumId="3" w15:restartNumberingAfterBreak="0">
     <w:nsid w:val="2FE772F6"/>
     <w:multiLevelType w:val="hybridMultilevel"/>
     <w:tmpl w:val="8EDACDC2"/>
@@ -5778,7 +5781,7 @@
       </w:pPr>
     </w:lvl>
   </w:abstractNum>
-  <w:abstractNum w:abstractNumId="4">
+  <w:abstractNum w:abstractNumId="4" w15:restartNumberingAfterBreak="0">
     <w:nsid w:val="68A70E3E"/>
     <w:multiLevelType w:val="hybridMultilevel"/>
     <w:tmpl w:val="F802F642"/>
@@ -5910,7 +5913,7 @@
 </file>
 
 <file path=word/styles.xml><?xml version="1.0" encoding="utf-8"?>
-<w:styles xmlns:mc="http://schemas.openxmlformats.org/markup-compatibility/2006" xmlns:r="http://schemas.openxmlformats.org/officeDocument/2006/relationships" xmlns:w="http://schemas.openxmlformats.org/wordprocessingml/2006/main" xmlns:w14="http://schemas.microsoft.com/office/word/2010/wordml" xmlns:w15="http://schemas.microsoft.com/office/word/2012/wordml" mc:Ignorable="w14 w15">
+<w:styles xmlns:mc="http://schemas.openxmlformats.org/markup-compatibility/2006" xmlns:r="http://schemas.openxmlformats.org/officeDocument/2006/relationships" xmlns:w="http://schemas.openxmlformats.org/wordprocessingml/2006/main" xmlns:w14="http://schemas.microsoft.com/office/word/2010/wordml" xmlns:w15="http://schemas.microsoft.com/office/word/2012/wordml" xmlns:w16se="http://schemas.microsoft.com/office/word/2015/wordml/symex" mc:Ignorable="w14 w15 w16se">
   <w:docDefaults>
     <w:rPrDefault>
       <w:rPr>
@@ -5926,7 +5929,7 @@
       </w:pPr>
     </w:pPrDefault>
   </w:docDefaults>
-  <w:latentStyles w:defLockedState="0" w:defUIPriority="99" w:defSemiHidden="0" w:defUnhideWhenUsed="0" w:defQFormat="0" w:count="371">
+  <w:latentStyles w:defLockedState="0" w:defUIPriority="99" w:defSemiHidden="0" w:defUnhideWhenUsed="0" w:defQFormat="0" w:count="372">
     <w:lsdException w:name="Normal" w:uiPriority="0" w:qFormat="1"/>
     <w:lsdException w:name="heading 1" w:uiPriority="9" w:qFormat="1"/>
     <w:lsdException w:name="heading 2" w:semiHidden="1" w:uiPriority="9" w:unhideWhenUsed="1" w:qFormat="1"/>
@@ -6032,7 +6035,6 @@
     <w:lsdException w:name="HTML Sample" w:semiHidden="1" w:unhideWhenUsed="1"/>
     <w:lsdException w:name="HTML Typewriter" w:semiHidden="1" w:unhideWhenUsed="1"/>
     <w:lsdException w:name="HTML Variable" w:semiHidden="1" w:unhideWhenUsed="1"/>
-    <w:lsdException w:name="Normal Table" w:semiHidden="1" w:unhideWhenUsed="1"/>
     <w:lsdException w:name="annotation subject" w:semiHidden="1" w:unhideWhenUsed="1"/>
     <w:lsdException w:name="No List" w:semiHidden="1" w:unhideWhenUsed="1"/>
     <w:lsdException w:name="Outline List 1" w:semiHidden="1" w:unhideWhenUsed="1"/>
@@ -6079,10 +6081,8 @@
     <w:lsdException w:name="Table Subtle 2" w:semiHidden="1" w:unhideWhenUsed="1"/>
     <w:lsdException w:name="Table Web 1" w:semiHidden="1" w:unhideWhenUsed="1"/>
     <w:lsdException w:name="Table Web 2" w:semiHidden="1" w:unhideWhenUsed="1"/>
-    <w:lsdException w:name="Table Web 3" w:semiHidden="1" w:unhideWhenUsed="1"/>
     <w:lsdException w:name="Balloon Text" w:semiHidden="1" w:unhideWhenUsed="1"/>
     <w:lsdException w:name="Table Grid" w:uiPriority="39"/>
-    <w:lsdException w:name="Table Theme" w:semiHidden="1" w:unhideWhenUsed="1"/>
     <w:lsdException w:name="Placeholder Text" w:semiHidden="1"/>
     <w:lsdException w:name="No Spacing" w:uiPriority="1" w:qFormat="1"/>
     <w:lsdException w:name="Light Shading" w:uiPriority="60"/>
@@ -6298,6 +6298,7 @@
     <w:lsdException w:name="List Table 5 Dark Accent 6" w:uiPriority="50"/>
     <w:lsdException w:name="List Table 6 Colorful Accent 6" w:uiPriority="51"/>
     <w:lsdException w:name="List Table 7 Colorful Accent 6" w:uiPriority="52"/>
+    <w:lsdException w:name="Mention" w:semiHidden="1" w:unhideWhenUsed="1"/>
   </w:latentStyles>
   <w:style w:type="paragraph" w:default="1" w:styleId="Normlny">
     <w:name w:val="Normal"/>

</xml_diff>